<commit_message>
Ejercicios 4.3 y 5.3
</commit_message>
<xml_diff>
--- a/Practica1/Sesion2/Docs/Práctica 1 - Sesión 2 - Ej4.3.docx
+++ b/Practica1/Sesion2/Docs/Práctica 1 - Sesión 2 - Ej4.3.docx
@@ -166,11 +166,13 @@
         <w:jc w:val="both"/>
         <w:rPr>
           <w:rFonts w:ascii="Helvetica Neue Light" w:hAnsi="Helvetica Neue Light"/>
-        </w:rPr>
-      </w:pPr>
-      <w:r>
-        <w:rPr>
-          <w:rFonts w:ascii="Helvetica Neue Light" w:eastAsia="Calibri" w:hAnsi="Helvetica Neue Light" w:cs="Calibri"/>
+          <w:lang w:val="en-US"/>
+        </w:rPr>
+      </w:pPr>
+      <w:r>
+        <w:rPr>
+          <w:rFonts w:ascii="Helvetica Neue Light" w:eastAsia="Calibri" w:hAnsi="Helvetica Neue Light" w:cs="Calibri"/>
+          <w:lang w:val="en-US"/>
         </w:rPr>
         <w:t>void uart_putc(unsigned char data);</w:t>
       </w:r>
@@ -227,11 +229,13 @@
         <w:jc w:val="both"/>
         <w:rPr>
           <w:rFonts w:ascii="Helvetica Neue Light" w:hAnsi="Helvetica Neue Light"/>
-        </w:rPr>
-      </w:pPr>
-      <w:r>
-        <w:rPr>
-          <w:rFonts w:ascii="Helvetica Neue Light" w:eastAsia="Calibri" w:hAnsi="Helvetica Neue Light" w:cs="Calibri"/>
+          <w:lang w:val="en-US"/>
+        </w:rPr>
+      </w:pPr>
+      <w:r>
+        <w:rPr>
+          <w:rFonts w:ascii="Helvetica Neue Light" w:eastAsia="Calibri" w:hAnsi="Helvetica Neue Light" w:cs="Calibri"/>
+          <w:lang w:val="en-US"/>
         </w:rPr>
         <w:t>void uart_puts(const char *s );</w:t>
       </w:r>
@@ -256,6 +260,7 @@
         <w:jc w:val="both"/>
         <w:rPr>
           <w:rFonts w:ascii="Helvetica Neue Light" w:hAnsi="Helvetica Neue Light"/>
+          <w:lang w:val="en-US"/>
         </w:rPr>
       </w:pPr>
       <w:r>
@@ -263,11 +268,18 @@
           <w:rFonts w:ascii="Helvetica Neue Light" w:eastAsia="Calibri" w:hAnsi="Helvetica Neue Light" w:cs="Calibri"/>
         </w:rPr>
         <w:tab/>
+      </w:r>
+      <w:r>
+        <w:rPr>
+          <w:rFonts w:ascii="Helvetica Neue Light" w:eastAsia="Calibri" w:hAnsi="Helvetica Neue Light" w:cs="Calibri"/>
+          <w:lang w:val="en-US"/>
+        </w:rPr>
         <w:t xml:space="preserve">Ejemplo: </w:t>
       </w:r>
       <w:r>
         <w:rPr>
           <w:rFonts w:ascii="Helvetica Neue Light" w:eastAsia="Calibri" w:hAnsi="Helvetica Neue Light" w:cs="Calibri"/>
+          <w:lang w:val="en-US"/>
         </w:rPr>
         <w:t>uart_puts("String stored in SRAM\n");</w:t>
       </w:r>
@@ -282,11 +294,13 @@
         <w:jc w:val="both"/>
         <w:rPr>
           <w:rFonts w:ascii="Helvetica Neue Light" w:hAnsi="Helvetica Neue Light"/>
-        </w:rPr>
-      </w:pPr>
-      <w:r>
-        <w:rPr>
-          <w:rFonts w:ascii="Helvetica Neue Light" w:eastAsia="Calibri" w:hAnsi="Helvetica Neue Light" w:cs="Calibri"/>
+          <w:lang w:val="en-US"/>
+        </w:rPr>
+      </w:pPr>
+      <w:r>
+        <w:rPr>
+          <w:rFonts w:ascii="Helvetica Neue Light" w:eastAsia="Calibri" w:hAnsi="Helvetica Neue Light" w:cs="Calibri"/>
+          <w:lang w:val="en-US"/>
         </w:rPr>
         <w:t>void uart_puts_p(const char *s );</w:t>
       </w:r>
@@ -317,6 +331,7 @@
         <w:jc w:val="both"/>
         <w:rPr>
           <w:rFonts w:ascii="Helvetica Neue Light" w:hAnsi="Helvetica Neue Light"/>
+          <w:lang w:val="en-US"/>
         </w:rPr>
       </w:pPr>
       <w:r>
@@ -324,11 +339,18 @@
           <w:rFonts w:ascii="Helvetica Neue Light" w:eastAsia="Calibri" w:hAnsi="Helvetica Neue Light" w:cs="Calibri"/>
         </w:rPr>
         <w:tab/>
+      </w:r>
+      <w:r>
+        <w:rPr>
+          <w:rFonts w:ascii="Helvetica Neue Light" w:eastAsia="Calibri" w:hAnsi="Helvetica Neue Light" w:cs="Calibri"/>
+          <w:lang w:val="en-US"/>
+        </w:rPr>
         <w:t xml:space="preserve">Ejemplo: </w:t>
       </w:r>
       <w:r>
         <w:rPr>
           <w:rFonts w:ascii="Helvetica Neue Light" w:eastAsia="Calibri" w:hAnsi="Helvetica Neue Light" w:cs="Calibri"/>
+          <w:lang w:val="en-US"/>
         </w:rPr>
         <w:t>uart_puts_P("String stored in FLASH\n");</w:t>
       </w:r>
@@ -338,6 +360,7 @@
         <w:jc w:val="both"/>
         <w:rPr>
           <w:rFonts w:ascii="Helvetica Neue Light" w:hAnsi="Helvetica Neue Light"/>
+          <w:lang w:val="en-US"/>
         </w:rPr>
       </w:pPr>
     </w:p>
@@ -463,7 +486,19 @@
         <w:rPr>
           <w:rFonts w:ascii="Helvetica Neue Light" w:eastAsia="Calibri" w:hAnsi="Helvetica Neue Light" w:cs="Calibri"/>
         </w:rPr>
-        <w:t xml:space="preserve"> InicializarUSB(USBPORT. Para llevar a cabo la compilación tendremos por un lado el programa para PC y por otro, una biblioteca con funciones para la gestión de las comunicaciones serie.</w:t>
+        <w:t xml:space="preserve"> InicializarUSB(USBPORT</w:t>
+      </w:r>
+      <w:r>
+        <w:rPr>
+          <w:rFonts w:ascii="Helvetica Neue Light" w:eastAsia="Calibri" w:hAnsi="Helvetica Neue Light" w:cs="Calibri"/>
+        </w:rPr>
+        <w:t>)</w:t>
+      </w:r>
+      <w:r>
+        <w:rPr>
+          <w:rFonts w:ascii="Helvetica Neue Light" w:eastAsia="Calibri" w:hAnsi="Helvetica Neue Light" w:cs="Calibri"/>
+        </w:rPr>
+        <w:t>. Para llevar a cabo la compilación tendremos por un lado el programa para PC y por otro, una biblioteca con funciones para la gestión de las comunicaciones serie.</w:t>
       </w:r>
       <w:r>
         <w:rPr>
@@ -496,26 +531,11 @@
           <w:rFonts w:ascii="Helvetica Neue Light" w:eastAsia="Calibri" w:hAnsi="Helvetica Neue Light" w:cs="Calibri"/>
         </w:rPr>
       </w:pPr>
-    </w:p>
-    <w:p>
-      <w:pPr>
-        <w:jc w:val="both"/>
-        <w:rPr>
-          <w:rFonts w:ascii="Helvetica Neue Light" w:eastAsia="Calibri" w:hAnsi="Helvetica Neue Light" w:cs="Calibri"/>
-        </w:rPr>
-      </w:pPr>
-    </w:p>
-    <w:p>
-      <w:pPr>
-        <w:jc w:val="both"/>
-        <w:rPr>
-          <w:rFonts w:ascii="Helvetica Neue Light" w:eastAsia="Calibri" w:hAnsi="Helvetica Neue Light" w:cs="Calibri"/>
-        </w:rPr>
-      </w:pPr>
-      <w:r>
-        <w:rPr>
-          <w:rFonts w:ascii="Helvetica Neue Light" w:eastAsia="Calibri" w:hAnsi="Helvetica Neue Light" w:cs="Calibri"/>
-        </w:rPr>
+      <w:r>
+        <w:rPr>
+          <w:rFonts w:ascii="Helvetica Neue Light" w:eastAsia="Calibri" w:hAnsi="Helvetica Neue Light" w:cs="Calibri"/>
+        </w:rPr>
+        <w:lastRenderedPageBreak/>
         <w:t>4.3.4</w:t>
       </w:r>
     </w:p>
@@ -885,8 +905,15 @@
         <w:tab/>
         <w:t xml:space="preserve">- Devolver el descriptor de fichero. </w:t>
       </w:r>
-      <w:bookmarkStart w:id="0" w:name="_GoBack"/>
-      <w:bookmarkEnd w:id="0"/>
+    </w:p>
+    <w:p>
+      <w:pPr>
+        <w:jc w:val="both"/>
+        <w:rPr>
+          <w:rFonts w:ascii="Helvetica Neue Light" w:eastAsia="Calibri" w:hAnsi="Helvetica Neue Light" w:cs="Calibri"/>
+          <w:color w:val="000000" w:themeColor="text1"/>
+        </w:rPr>
+      </w:pPr>
     </w:p>
     <w:p>
       <w:pPr>
@@ -1145,13 +1172,21 @@
         <w:jc w:val="both"/>
         <w:rPr>
           <w:rFonts w:ascii="Helvetica Neue Light" w:eastAsia="Calibri" w:hAnsi="Helvetica Neue Light" w:cs="Calibri"/>
-          <w:color w:val="FF0000"/>
-        </w:rPr>
-      </w:pPr>
-      <w:r>
-        <w:rPr>
-          <w:rFonts w:ascii="Helvetica Neue Light" w:eastAsia="Calibri" w:hAnsi="Helvetica Neue Light" w:cs="Calibri"/>
-          <w:color w:val="FF0000"/>
+        </w:rPr>
+      </w:pPr>
+    </w:p>
+    <w:p>
+      <w:pPr>
+        <w:jc w:val="both"/>
+        <w:rPr>
+          <w:rFonts w:ascii="Helvetica Neue Light" w:eastAsia="Calibri" w:hAnsi="Helvetica Neue Light" w:cs="Calibri"/>
+          <w:color w:val="000000" w:themeColor="text1"/>
+        </w:rPr>
+      </w:pPr>
+      <w:r>
+        <w:rPr>
+          <w:rFonts w:ascii="Helvetica Neue Light" w:eastAsia="Calibri" w:hAnsi="Helvetica Neue Light" w:cs="Calibri"/>
+          <w:color w:val="000000" w:themeColor="text1"/>
         </w:rPr>
         <w:lastRenderedPageBreak/>
         <w:t>4.3.7</w:t>
@@ -1159,36 +1194,385 @@
     </w:p>
     <w:p>
       <w:pPr>
-        <w:ind w:firstLine="708"/>
-        <w:jc w:val="both"/>
-        <w:rPr>
-          <w:rFonts w:ascii="Helvetica Neue Light" w:eastAsia="Calibri" w:hAnsi="Helvetica Neue Light" w:cs="Calibri"/>
-          <w:color w:val="FF0000"/>
-        </w:rPr>
-      </w:pPr>
-      <w:r>
-        <w:rPr>
-          <w:rFonts w:ascii="Helvetica Neue Light" w:eastAsia="Calibri" w:hAnsi="Helvetica Neue Light" w:cs="Calibri"/>
-          <w:color w:val="FF0000"/>
-        </w:rPr>
-        <w:t>FALTA</w:t>
-      </w:r>
-    </w:p>
-    <w:p>
-      <w:pPr>
-        <w:jc w:val="both"/>
-        <w:rPr>
-          <w:rFonts w:ascii="Helvetica Neue Light" w:eastAsia="Calibri" w:hAnsi="Helvetica Neue Light" w:cs="Calibri"/>
-        </w:rPr>
-      </w:pPr>
-    </w:p>
-    <w:p>
-      <w:pPr>
-        <w:jc w:val="both"/>
-        <w:rPr>
-          <w:rFonts w:ascii="Helvetica Neue Light" w:eastAsia="Calibri" w:hAnsi="Helvetica Neue Light" w:cs="Calibri"/>
-        </w:rPr>
-      </w:pPr>
+        <w:jc w:val="both"/>
+        <w:rPr>
+          <w:rFonts w:ascii="Helvetica Neue Light" w:eastAsia="Calibri" w:hAnsi="Helvetica Neue Light" w:cs="Calibri"/>
+          <w:color w:val="000000" w:themeColor="text1"/>
+          <w:lang w:val="en-US"/>
+        </w:rPr>
+      </w:pPr>
+      <w:r>
+        <w:rPr>
+          <w:rFonts w:ascii="Helvetica Neue Light" w:eastAsia="Calibri" w:hAnsi="Helvetica Neue Light" w:cs="Calibri"/>
+          <w:color w:val="000000" w:themeColor="text1"/>
+          <w:lang w:val="es-ES_tradnl"/>
+        </w:rPr>
+        <w:tab/>
+      </w:r>
+      <w:r>
+        <w:rPr>
+          <w:rFonts w:ascii="Helvetica Neue Light" w:eastAsia="Calibri" w:hAnsi="Helvetica Neue Light" w:cs="Calibri"/>
+          <w:color w:val="000000" w:themeColor="text1"/>
+          <w:lang w:val="en-US"/>
+        </w:rPr>
+        <w:t xml:space="preserve">ssize_t read(int </w:t>
+      </w:r>
+      <w:r>
+        <w:rPr>
+          <w:rFonts w:ascii="Helvetica Neue Light" w:eastAsia="Calibri" w:hAnsi="Helvetica Neue Light" w:cs="Calibri"/>
+          <w:i/>
+          <w:iCs/>
+          <w:color w:val="000000" w:themeColor="text1"/>
+          <w:lang w:val="en-US"/>
+        </w:rPr>
+        <w:t>fildes</w:t>
+      </w:r>
+      <w:r>
+        <w:rPr>
+          <w:rFonts w:ascii="Helvetica Neue Light" w:eastAsia="Calibri" w:hAnsi="Helvetica Neue Light" w:cs="Calibri"/>
+          <w:color w:val="000000" w:themeColor="text1"/>
+          <w:lang w:val="en-US"/>
+        </w:rPr>
+        <w:t>, void *</w:t>
+      </w:r>
+      <w:r>
+        <w:rPr>
+          <w:rFonts w:ascii="Helvetica Neue Light" w:eastAsia="Calibri" w:hAnsi="Helvetica Neue Light" w:cs="Calibri"/>
+          <w:i/>
+          <w:iCs/>
+          <w:color w:val="000000" w:themeColor="text1"/>
+          <w:lang w:val="en-US"/>
+        </w:rPr>
+        <w:t>buf</w:t>
+      </w:r>
+      <w:r>
+        <w:rPr>
+          <w:rFonts w:ascii="Helvetica Neue Light" w:eastAsia="Calibri" w:hAnsi="Helvetica Neue Light" w:cs="Calibri"/>
+          <w:color w:val="000000" w:themeColor="text1"/>
+          <w:lang w:val="en-US"/>
+        </w:rPr>
+        <w:t xml:space="preserve">, size_t </w:t>
+      </w:r>
+      <w:r>
+        <w:rPr>
+          <w:rFonts w:ascii="Helvetica Neue Light" w:eastAsia="Calibri" w:hAnsi="Helvetica Neue Light" w:cs="Calibri"/>
+          <w:i/>
+          <w:iCs/>
+          <w:color w:val="000000" w:themeColor="text1"/>
+          <w:lang w:val="en-US"/>
+        </w:rPr>
+        <w:t>nbyte</w:t>
+      </w:r>
+      <w:r>
+        <w:rPr>
+          <w:rFonts w:ascii="Helvetica Neue Light" w:eastAsia="Calibri" w:hAnsi="Helvetica Neue Light" w:cs="Calibri"/>
+          <w:color w:val="000000" w:themeColor="text1"/>
+          <w:lang w:val="en-US"/>
+        </w:rPr>
+        <w:t>);</w:t>
+      </w:r>
+    </w:p>
+    <w:p>
+      <w:pPr>
+        <w:jc w:val="both"/>
+        <w:rPr>
+          <w:rFonts w:ascii="Helvetica Neue Light" w:eastAsia="Calibri" w:hAnsi="Helvetica Neue Light" w:cs="Calibri"/>
+          <w:color w:val="000000" w:themeColor="text1"/>
+          <w:lang w:val="es-ES_tradnl"/>
+        </w:rPr>
+      </w:pPr>
+      <w:r>
+        <w:rPr>
+          <w:rFonts w:ascii="Helvetica Neue Light" w:eastAsia="Calibri" w:hAnsi="Helvetica Neue Light" w:cs="Calibri"/>
+          <w:color w:val="000000" w:themeColor="text1"/>
+          <w:lang w:val="en-US"/>
+        </w:rPr>
+        <w:tab/>
+      </w:r>
+      <w:r>
+        <w:rPr>
+          <w:rFonts w:ascii="Helvetica Neue Light" w:eastAsia="Calibri" w:hAnsi="Helvetica Neue Light" w:cs="Calibri"/>
+          <w:color w:val="000000" w:themeColor="text1"/>
+          <w:lang w:val="es-ES_tradnl"/>
+        </w:rPr>
+        <w:t xml:space="preserve">La función read </w:t>
+      </w:r>
+      <w:r>
+        <w:rPr>
+          <w:rFonts w:ascii="Helvetica Neue Light" w:eastAsia="Calibri" w:hAnsi="Helvetica Neue Light" w:cs="Calibri"/>
+          <w:color w:val="000000" w:themeColor="text1"/>
+          <w:lang w:val="es-ES_tradnl"/>
+        </w:rPr>
+        <w:t>intenta leer “nbyte” bytes del fichero asociado al descriptor de fichero</w:t>
+      </w:r>
+      <w:r>
+        <w:rPr>
+          <w:rFonts w:ascii="Helvetica Neue Light" w:eastAsia="Calibri" w:hAnsi="Helvetica Neue Light" w:cs="Calibri"/>
+          <w:color w:val="000000" w:themeColor="text1"/>
+          <w:lang w:val="es-ES_tradnl"/>
+        </w:rPr>
+        <w:t xml:space="preserve"> abierto</w:t>
+      </w:r>
+      <w:r>
+        <w:rPr>
+          <w:rFonts w:ascii="Helvetica Neue Light" w:eastAsia="Calibri" w:hAnsi="Helvetica Neue Light" w:cs="Calibri"/>
+          <w:color w:val="000000" w:themeColor="text1"/>
+          <w:lang w:val="es-ES_tradnl"/>
+        </w:rPr>
+        <w:t xml:space="preserve"> “fildes” en el buffer</w:t>
+      </w:r>
+      <w:r>
+        <w:rPr>
+          <w:rFonts w:ascii="Helvetica Neue Light" w:eastAsia="Calibri" w:hAnsi="Helvetica Neue Light" w:cs="Calibri"/>
+          <w:color w:val="000000" w:themeColor="text1"/>
+          <w:lang w:val="es-ES_tradnl"/>
+        </w:rPr>
+        <w:t xml:space="preserve"> apuntado por “buf”.</w:t>
+      </w:r>
+      <w:r>
+        <w:rPr>
+          <w:rFonts w:ascii="Helvetica Neue Light" w:eastAsia="Calibri" w:hAnsi="Helvetica Neue Light" w:cs="Calibri"/>
+          <w:color w:val="000000" w:themeColor="text1"/>
+          <w:lang w:val="es-ES_tradnl"/>
+        </w:rPr>
+        <w:t xml:space="preserve"> Si “nbyte” es 0, read devuelve 0. En caso de ocurrir algún error se devuelve -1 </w:t>
+      </w:r>
+      <w:r>
+        <w:rPr>
+          <w:rFonts w:ascii="Helvetica Neue Light" w:eastAsia="Calibri" w:hAnsi="Helvetica Neue Light" w:cs="Calibri"/>
+          <w:color w:val="000000" w:themeColor="text1"/>
+          <w:lang w:val="es-ES_tradnl"/>
+        </w:rPr>
+        <w:t>y se establece errno para indicar el error. Por último, en caso de que todo transcurra de manera satisfactoria se devolverá un numero entero no negativo indicando el número de bytes leídos.</w:t>
+      </w:r>
+    </w:p>
+    <w:p>
+      <w:pPr>
+        <w:jc w:val="both"/>
+        <w:rPr>
+          <w:rFonts w:ascii="Helvetica Neue Light" w:eastAsia="Calibri" w:hAnsi="Helvetica Neue Light" w:cs="Calibri"/>
+          <w:color w:val="000000" w:themeColor="text1"/>
+          <w:lang w:val="en-US"/>
+        </w:rPr>
+      </w:pPr>
+      <w:r>
+        <w:rPr>
+          <w:rFonts w:ascii="Helvetica Neue Light" w:eastAsia="Calibri" w:hAnsi="Helvetica Neue Light" w:cs="Calibri"/>
+          <w:color w:val="000000" w:themeColor="text1"/>
+          <w:lang w:val="es-ES_tradnl"/>
+        </w:rPr>
+        <w:tab/>
+      </w:r>
+      <w:r>
+        <w:rPr>
+          <w:rFonts w:ascii="Helvetica Neue Light" w:eastAsia="Calibri" w:hAnsi="Helvetica Neue Light" w:cs="Calibri"/>
+          <w:color w:val="000000" w:themeColor="text1"/>
+          <w:lang w:val="en-US"/>
+        </w:rPr>
+        <w:t xml:space="preserve">ssize_t write(int </w:t>
+      </w:r>
+      <w:r>
+        <w:rPr>
+          <w:rFonts w:ascii="Helvetica Neue Light" w:eastAsia="Calibri" w:hAnsi="Helvetica Neue Light" w:cs="Calibri"/>
+          <w:i/>
+          <w:iCs/>
+          <w:color w:val="000000" w:themeColor="text1"/>
+          <w:lang w:val="en-US"/>
+        </w:rPr>
+        <w:t>fildes</w:t>
+      </w:r>
+      <w:r>
+        <w:rPr>
+          <w:rFonts w:ascii="Helvetica Neue Light" w:eastAsia="Calibri" w:hAnsi="Helvetica Neue Light" w:cs="Calibri"/>
+          <w:color w:val="000000" w:themeColor="text1"/>
+          <w:lang w:val="en-US"/>
+        </w:rPr>
+        <w:t>, const void *</w:t>
+      </w:r>
+      <w:r>
+        <w:rPr>
+          <w:rFonts w:ascii="Helvetica Neue Light" w:eastAsia="Calibri" w:hAnsi="Helvetica Neue Light" w:cs="Calibri"/>
+          <w:i/>
+          <w:iCs/>
+          <w:color w:val="000000" w:themeColor="text1"/>
+          <w:lang w:val="en-US"/>
+        </w:rPr>
+        <w:t>buf</w:t>
+      </w:r>
+      <w:r>
+        <w:rPr>
+          <w:rFonts w:ascii="Helvetica Neue Light" w:eastAsia="Calibri" w:hAnsi="Helvetica Neue Light" w:cs="Calibri"/>
+          <w:color w:val="000000" w:themeColor="text1"/>
+          <w:lang w:val="en-US"/>
+        </w:rPr>
+        <w:t xml:space="preserve">, size_t </w:t>
+      </w:r>
+      <w:r>
+        <w:rPr>
+          <w:rFonts w:ascii="Helvetica Neue Light" w:eastAsia="Calibri" w:hAnsi="Helvetica Neue Light" w:cs="Calibri"/>
+          <w:i/>
+          <w:iCs/>
+          <w:color w:val="000000" w:themeColor="text1"/>
+          <w:lang w:val="en-US"/>
+        </w:rPr>
+        <w:t>nbyte</w:t>
+      </w:r>
+      <w:r>
+        <w:rPr>
+          <w:rFonts w:ascii="Helvetica Neue Light" w:eastAsia="Calibri" w:hAnsi="Helvetica Neue Light" w:cs="Calibri"/>
+          <w:color w:val="000000" w:themeColor="text1"/>
+          <w:lang w:val="en-US"/>
+        </w:rPr>
+        <w:t>);</w:t>
+      </w:r>
+    </w:p>
+    <w:p>
+      <w:pPr>
+        <w:jc w:val="both"/>
+        <w:rPr>
+          <w:rFonts w:ascii="Helvetica Neue Light" w:eastAsia="Calibri" w:hAnsi="Helvetica Neue Light" w:cs="Calibri"/>
+          <w:color w:val="000000" w:themeColor="text1"/>
+          <w:lang w:val="es-ES_tradnl"/>
+        </w:rPr>
+      </w:pPr>
+      <w:r>
+        <w:rPr>
+          <w:rFonts w:ascii="Helvetica Neue Light" w:eastAsia="Calibri" w:hAnsi="Helvetica Neue Light" w:cs="Calibri"/>
+          <w:color w:val="000000" w:themeColor="text1"/>
+          <w:lang w:val="en-US"/>
+        </w:rPr>
+        <w:tab/>
+      </w:r>
+      <w:r>
+        <w:rPr>
+          <w:rFonts w:ascii="Helvetica Neue Light" w:eastAsia="Calibri" w:hAnsi="Helvetica Neue Light" w:cs="Calibri"/>
+          <w:color w:val="000000" w:themeColor="text1"/>
+          <w:lang w:val="es-ES_tradnl"/>
+        </w:rPr>
+        <w:t xml:space="preserve">La función </w:t>
+      </w:r>
+      <w:r>
+        <w:rPr>
+          <w:rFonts w:ascii="Helvetica Neue Light" w:eastAsia="Calibri" w:hAnsi="Helvetica Neue Light" w:cs="Calibri"/>
+          <w:color w:val="000000" w:themeColor="text1"/>
+          <w:lang w:val="es-ES_tradnl"/>
+        </w:rPr>
+        <w:t>write</w:t>
+      </w:r>
+      <w:r>
+        <w:rPr>
+          <w:rFonts w:ascii="Helvetica Neue Light" w:eastAsia="Calibri" w:hAnsi="Helvetica Neue Light" w:cs="Calibri"/>
+          <w:color w:val="000000" w:themeColor="text1"/>
+          <w:lang w:val="es-ES_tradnl"/>
+        </w:rPr>
+        <w:t xml:space="preserve"> intenta </w:t>
+      </w:r>
+      <w:r>
+        <w:rPr>
+          <w:rFonts w:ascii="Helvetica Neue Light" w:eastAsia="Calibri" w:hAnsi="Helvetica Neue Light" w:cs="Calibri"/>
+          <w:color w:val="000000" w:themeColor="text1"/>
+          <w:lang w:val="es-ES_tradnl"/>
+        </w:rPr>
+        <w:t>escribir</w:t>
+      </w:r>
+      <w:r>
+        <w:rPr>
+          <w:rFonts w:ascii="Helvetica Neue Light" w:eastAsia="Calibri" w:hAnsi="Helvetica Neue Light" w:cs="Calibri"/>
+          <w:color w:val="000000" w:themeColor="text1"/>
+          <w:lang w:val="es-ES_tradnl"/>
+        </w:rPr>
+        <w:t xml:space="preserve"> “nbyte” bytes del buffer apuntado por “buf”</w:t>
+      </w:r>
+      <w:r>
+        <w:rPr>
+          <w:rFonts w:ascii="Helvetica Neue Light" w:eastAsia="Calibri" w:hAnsi="Helvetica Neue Light" w:cs="Calibri"/>
+          <w:color w:val="000000" w:themeColor="text1"/>
+          <w:lang w:val="es-ES_tradnl"/>
+        </w:rPr>
+        <w:t xml:space="preserve"> en e</w:t>
+      </w:r>
+      <w:r>
+        <w:rPr>
+          <w:rFonts w:ascii="Helvetica Neue Light" w:eastAsia="Calibri" w:hAnsi="Helvetica Neue Light" w:cs="Calibri"/>
+          <w:color w:val="000000" w:themeColor="text1"/>
+          <w:lang w:val="es-ES_tradnl"/>
+        </w:rPr>
+        <w:t xml:space="preserve">l </w:t>
+      </w:r>
+      <w:r>
+        <w:rPr>
+          <w:rFonts w:ascii="Helvetica Neue Light" w:eastAsia="Calibri" w:hAnsi="Helvetica Neue Light" w:cs="Calibri"/>
+          <w:color w:val="000000" w:themeColor="text1"/>
+          <w:lang w:val="es-ES_tradnl"/>
+        </w:rPr>
+        <w:t xml:space="preserve">fichero asociado al descriptor de fichero </w:t>
+      </w:r>
+      <w:r>
+        <w:rPr>
+          <w:rFonts w:ascii="Helvetica Neue Light" w:eastAsia="Calibri" w:hAnsi="Helvetica Neue Light" w:cs="Calibri"/>
+          <w:color w:val="000000" w:themeColor="text1"/>
+          <w:lang w:val="es-ES_tradnl"/>
+        </w:rPr>
+        <w:t xml:space="preserve">abierto </w:t>
+      </w:r>
+      <w:r>
+        <w:rPr>
+          <w:rFonts w:ascii="Helvetica Neue Light" w:eastAsia="Calibri" w:hAnsi="Helvetica Neue Light" w:cs="Calibri"/>
+          <w:color w:val="000000" w:themeColor="text1"/>
+          <w:lang w:val="es-ES_tradnl"/>
+        </w:rPr>
+        <w:t>“fildes</w:t>
+      </w:r>
+      <w:r>
+        <w:rPr>
+          <w:rFonts w:ascii="Helvetica Neue Light" w:eastAsia="Calibri" w:hAnsi="Helvetica Neue Light" w:cs="Calibri"/>
+          <w:color w:val="000000" w:themeColor="text1"/>
+          <w:lang w:val="es-ES_tradnl"/>
+        </w:rPr>
+        <w:t>.</w:t>
+      </w:r>
+      <w:r>
+        <w:rPr>
+          <w:rFonts w:ascii="Helvetica Neue Light" w:eastAsia="Calibri" w:hAnsi="Helvetica Neue Light" w:cs="Calibri"/>
+          <w:color w:val="000000" w:themeColor="text1"/>
+          <w:lang w:val="es-ES_tradnl"/>
+        </w:rPr>
+        <w:t xml:space="preserve"> La</w:t>
+      </w:r>
+      <w:r>
+        <w:rPr>
+          <w:rFonts w:ascii="Helvetica Neue Light" w:eastAsia="Calibri" w:hAnsi="Helvetica Neue Light" w:cs="Calibri"/>
+          <w:color w:val="000000" w:themeColor="text1"/>
+          <w:lang w:val="es-ES_tradnl"/>
+        </w:rPr>
+        <w:t xml:space="preserve"> devolución de esta función es idéntica a la anterior, salvando que en lugar de devolver el número de bytes leídos devolverá el número de bytes escritos. </w:t>
+      </w:r>
+      <w:r>
+        <w:rPr>
+          <w:rFonts w:ascii="Helvetica Neue Light" w:eastAsia="Calibri" w:hAnsi="Helvetica Neue Light" w:cs="Calibri"/>
+          <w:color w:val="000000" w:themeColor="text1"/>
+          <w:lang w:val="es-ES_tradnl"/>
+        </w:rPr>
+        <w:t xml:space="preserve"> </w:t>
+      </w:r>
+    </w:p>
+    <w:p>
+      <w:pPr>
+        <w:jc w:val="both"/>
+        <w:rPr>
+          <w:rFonts w:ascii="Helvetica Neue Light" w:eastAsia="Calibri" w:hAnsi="Helvetica Neue Light" w:cs="Calibri"/>
+        </w:rPr>
+      </w:pPr>
+    </w:p>
+    <w:p>
+      <w:pPr>
+        <w:jc w:val="both"/>
+        <w:rPr>
+          <w:rFonts w:ascii="Helvetica Neue Light" w:eastAsia="Calibri" w:hAnsi="Helvetica Neue Light" w:cs="Calibri"/>
+        </w:rPr>
+      </w:pPr>
+      <w:bookmarkStart w:id="0" w:name="_GoBack"/>
+      <w:bookmarkEnd w:id="0"/>
       <w:r>
         <w:rPr>
           <w:rFonts w:ascii="Helvetica Neue Light" w:eastAsia="Calibri" w:hAnsi="Helvetica Neue Light" w:cs="Calibri"/>
@@ -1837,7 +2221,6 @@
   <w:style w:type="character" w:default="1" w:styleId="Fuentedeprrafopredeter">
     <w:name w:val="Default Paragraph Font"/>
     <w:uiPriority w:val="1"/>
-    <w:semiHidden/>
     <w:unhideWhenUsed/>
   </w:style>
   <w:style w:type="table" w:default="1" w:styleId="Tablanormal">
@@ -1871,6 +2254,36 @@
       <w:ind w:left="720"/>
       <w:contextualSpacing/>
     </w:pPr>
+  </w:style>
+  <w:style w:type="paragraph" w:styleId="HTMLconformatoprevio">
+    <w:name w:val="HTML Preformatted"/>
+    <w:basedOn w:val="Normal"/>
+    <w:link w:val="HTMLconformatoprevioCar"/>
+    <w:uiPriority w:val="99"/>
+    <w:semiHidden/>
+    <w:unhideWhenUsed/>
+    <w:rsid w:val="008028D1"/>
+    <w:pPr>
+      <w:spacing w:after="0" w:line="240" w:lineRule="auto"/>
+    </w:pPr>
+    <w:rPr>
+      <w:rFonts w:ascii="Courier" w:hAnsi="Courier"/>
+      <w:sz w:val="20"/>
+      <w:szCs w:val="20"/>
+    </w:rPr>
+  </w:style>
+  <w:style w:type="character" w:customStyle="1" w:styleId="HTMLconformatoprevioCar">
+    <w:name w:val="HTML con formato previo Car"/>
+    <w:basedOn w:val="Fuentedeprrafopredeter"/>
+    <w:link w:val="HTMLconformatoprevio"/>
+    <w:uiPriority w:val="99"/>
+    <w:semiHidden/>
+    <w:rsid w:val="008028D1"/>
+    <w:rPr>
+      <w:rFonts w:ascii="Courier" w:hAnsi="Courier"/>
+      <w:sz w:val="20"/>
+      <w:szCs w:val="20"/>
+    </w:rPr>
   </w:style>
 </w:styles>
 </file>

</xml_diff>